<commit_message>
Ajout intro et conclusion
Intro pas finie (partie organisation à remplir)
</commit_message>
<xml_diff>
--- a/Rapport/Rapport de projet.docx
+++ b/Rapport/Rapport de projet.docx
@@ -10,11 +10,13 @@
           <w:docPartUnique/>
         </w:docPartObj>
       </w:sdtPr>
+      <w:sdtEndPr/>
       <w:sdtContent>
         <w:p>
           <w:r>
             <w:rPr>
               <w:noProof/>
+              <w:lang w:eastAsia="fr-FR"/>
             </w:rPr>
             <mc:AlternateContent>
               <mc:Choice Requires="wpg">
@@ -132,6 +134,7 @@
                                     <w:dataBinding w:prefixMappings="xmlns:ns0='http://purl.org/dc/elements/1.1/' xmlns:ns1='http://schemas.openxmlformats.org/package/2006/metadata/core-properties' " w:xpath="/ns1:coreProperties[1]/ns0:creator[1]" w:storeItemID="{6C3C8BC8-F283-45AE-878A-BAB7291924A1}"/>
                                     <w:text/>
                                   </w:sdtPr>
+                                  <w:sdtEndPr/>
                                   <w:sdtContent>
                                     <w:p>
                                       <w:pPr>
@@ -172,6 +175,7 @@
                                       <w:dataBinding w:prefixMappings="xmlns:ns0='http://schemas.openxmlformats.org/officeDocument/2006/extended-properties' " w:xpath="/ns0:Properties[1]/ns0:Company[1]" w:storeItemID="{6668398D-A668-4E3E-A5EB-62B293D839F1}"/>
                                       <w:text/>
                                     </w:sdtPr>
+                                    <w:sdtEndPr/>
                                     <w:sdtContent>
                                       <w:r>
                                         <w:rPr>
@@ -199,6 +203,7 @@
                                       <w:dataBinding w:prefixMappings="xmlns:ns0='http://schemas.microsoft.com/office/2006/coverPageProps' " w:xpath="/ns0:CoverPageProperties[1]/ns0:CompanyAddress[1]" w:storeItemID="{55AF091B-3C7A-41E3-B477-F2FDAA23CFDA}"/>
                                       <w:text/>
                                     </w:sdtPr>
+                                    <w:sdtEndPr/>
                                     <w:sdtContent>
                                       <w:r>
                                         <w:rPr>
@@ -268,6 +273,7 @@
                                     <w:dataBinding w:prefixMappings="xmlns:ns0='http://purl.org/dc/elements/1.1/' xmlns:ns1='http://schemas.openxmlformats.org/package/2006/metadata/core-properties' " w:xpath="/ns1:coreProperties[1]/ns0:title[1]" w:storeItemID="{6C3C8BC8-F283-45AE-878A-BAB7291924A1}"/>
                                     <w:text/>
                                   </w:sdtPr>
+                                  <w:sdtEndPr/>
                                   <w:sdtContent>
                                     <w:p>
                                       <w:pPr>
@@ -333,6 +339,7 @@
                               <w:dataBinding w:prefixMappings="xmlns:ns0='http://purl.org/dc/elements/1.1/' xmlns:ns1='http://schemas.openxmlformats.org/package/2006/metadata/core-properties' " w:xpath="/ns1:coreProperties[1]/ns0:creator[1]" w:storeItemID="{6C3C8BC8-F283-45AE-878A-BAB7291924A1}"/>
                               <w:text/>
                             </w:sdtPr>
+                            <w:sdtEndPr/>
                             <w:sdtContent>
                               <w:p>
                                 <w:pPr>
@@ -373,6 +380,7 @@
                                 <w:dataBinding w:prefixMappings="xmlns:ns0='http://schemas.openxmlformats.org/officeDocument/2006/extended-properties' " w:xpath="/ns0:Properties[1]/ns0:Company[1]" w:storeItemID="{6668398D-A668-4E3E-A5EB-62B293D839F1}"/>
                                 <w:text/>
                               </w:sdtPr>
+                              <w:sdtEndPr/>
                               <w:sdtContent>
                                 <w:r>
                                   <w:rPr>
@@ -400,6 +408,7 @@
                                 <w:dataBinding w:prefixMappings="xmlns:ns0='http://schemas.microsoft.com/office/2006/coverPageProps' " w:xpath="/ns0:CoverPageProperties[1]/ns0:CompanyAddress[1]" w:storeItemID="{55AF091B-3C7A-41E3-B477-F2FDAA23CFDA}"/>
                                 <w:text/>
                               </w:sdtPr>
+                              <w:sdtEndPr/>
                               <w:sdtContent>
                                 <w:r>
                                   <w:rPr>
@@ -435,6 +444,7 @@
                               <w:dataBinding w:prefixMappings="xmlns:ns0='http://purl.org/dc/elements/1.1/' xmlns:ns1='http://schemas.openxmlformats.org/package/2006/metadata/core-properties' " w:xpath="/ns1:coreProperties[1]/ns0:title[1]" w:storeItemID="{6C3C8BC8-F283-45AE-878A-BAB7291924A1}"/>
                               <w:text/>
                             </w:sdtPr>
+                            <w:sdtEndPr/>
                             <w:sdtContent>
                               <w:p>
                                 <w:pPr>
@@ -480,6 +490,13 @@
     </w:sdt>
     <w:sdt>
       <w:sdtPr>
+        <w:rPr>
+          <w:rFonts w:asciiTheme="minorHAnsi" w:eastAsiaTheme="minorEastAsia" w:hAnsiTheme="minorHAnsi" w:cstheme="minorBidi"/>
+          <w:caps w:val="0"/>
+          <w:spacing w:val="0"/>
+          <w:sz w:val="21"/>
+          <w:szCs w:val="21"/>
+        </w:rPr>
         <w:id w:val="-4066672"/>
         <w:docPartObj>
           <w:docPartGallery w:val="Table of Contents"/>
@@ -488,13 +505,8 @@
       </w:sdtPr>
       <w:sdtEndPr>
         <w:rPr>
-          <w:rFonts w:asciiTheme="minorHAnsi" w:eastAsiaTheme="minorEastAsia" w:hAnsiTheme="minorHAnsi" w:cstheme="minorBidi"/>
           <w:b/>
           <w:bCs/>
-          <w:caps w:val="0"/>
-          <w:spacing w:val="0"/>
-          <w:sz w:val="21"/>
-          <w:szCs w:val="21"/>
         </w:rPr>
       </w:sdtEndPr>
       <w:sdtContent>
@@ -1006,30 +1018,44 @@
       <w:r>
         <w:br w:type="page"/>
       </w:r>
-      <w:bookmarkStart w:id="0" w:name="_GoBack"/>
-      <w:bookmarkEnd w:id="0"/>
     </w:p>
     <w:p>
       <w:pPr>
         <w:pStyle w:val="Titre1"/>
       </w:pPr>
-      <w:bookmarkStart w:id="1" w:name="_Toc480646452"/>
+      <w:bookmarkStart w:id="0" w:name="_Toc480646452"/>
       <w:r>
         <w:lastRenderedPageBreak/>
         <w:t>Introduction</w:t>
       </w:r>
-      <w:bookmarkEnd w:id="1"/>
+      <w:bookmarkEnd w:id="0"/>
+    </w:p>
+    <w:p/>
+    <w:p>
+      <w:r>
+        <w:t>La notion de graphes apparait dans de nombreux domaines comme les réseaux de communication, relation binaire, règles de jeu ou encore problèmes d’évaluation</w:t>
+      </w:r>
+      <w:r>
+        <w:t>. Les algorithmes appliqués à des graphes permettent de résoudre des problèmes dans tous ces domaines.</w:t>
+      </w:r>
+    </w:p>
+    <w:p>
+      <w:pPr>
+        <w:pStyle w:val="Titre2"/>
+      </w:pPr>
+      <w:bookmarkStart w:id="1" w:name="_Toc480646453"/>
+      <w:r>
+        <w:t>Organisation</w:t>
+      </w:r>
     </w:p>
     <w:p>
       <w:pPr>
         <w:rPr>
-          <w:rFonts w:asciiTheme="majorHAnsi" w:eastAsiaTheme="majorEastAsia" w:hAnsiTheme="majorHAnsi" w:cstheme="majorBidi"/>
-          <w:caps/>
-          <w:spacing w:val="10"/>
-          <w:sz w:val="36"/>
-          <w:szCs w:val="36"/>
+          <w:rFonts w:eastAsiaTheme="majorEastAsia"/>
         </w:rPr>
       </w:pPr>
+      <w:bookmarkStart w:id="2" w:name="_GoBack"/>
+      <w:bookmarkEnd w:id="2"/>
       <w:r>
         <w:br w:type="page"/>
       </w:r>
@@ -1038,12 +1064,11 @@
       <w:pPr>
         <w:pStyle w:val="Titre1"/>
       </w:pPr>
-      <w:bookmarkStart w:id="2" w:name="_Toc480646453"/>
       <w:r>
         <w:lastRenderedPageBreak/>
         <w:t>Description</w:t>
       </w:r>
-      <w:bookmarkEnd w:id="2"/>
+      <w:bookmarkEnd w:id="1"/>
     </w:p>
     <w:p/>
     <w:p>
@@ -1152,6 +1177,24 @@
       </w:r>
       <w:bookmarkEnd w:id="7"/>
     </w:p>
+    <w:p/>
+    <w:p>
+      <w:r>
+        <w:t>Ce projet nous a permis d’approfondir les notions acquises tout au long de l’année et de développer notre travail en équipe</w:t>
+      </w:r>
+      <w:r>
+        <w:t xml:space="preserve">. L’implémentation de fonctions étudiées pendant le cours dans le but de les utiliser dans un cas concret a été une tâche intéressante qui a permis de nous montrer la puissance et </w:t>
+      </w:r>
+      <w:r>
+        <w:t>l’utilité</w:t>
+      </w:r>
+      <w:r>
+        <w:t xml:space="preserve"> de ces algorithmes.</w:t>
+      </w:r>
+      <w:r>
+        <w:tab/>
+      </w:r>
+    </w:p>
     <w:sectPr>
       <w:footerReference w:type="default" r:id="rId7"/>
       <w:pgSz w:w="11906" w:h="16838"/>
@@ -1200,6 +1243,7 @@
         <w:docPartUnique/>
       </w:docPartObj>
     </w:sdtPr>
+    <w:sdtEndPr/>
     <w:sdtContent>
       <w:p>
         <w:pPr>
@@ -1292,7 +1336,7 @@
                                   <w:noProof/>
                                   <w:color w:val="ED7D31" w:themeColor="accent2"/>
                                 </w:rPr>
-                                <w:t>3</w:t>
+                                <w:t>6</w:t>
                               </w:r>
                               <w:r>
                                 <w:rPr>
@@ -1347,7 +1391,7 @@
                             <w:noProof/>
                             <w:color w:val="ED7D31" w:themeColor="accent2"/>
                           </w:rPr>
-                          <w:t>3</w:t>
+                          <w:t>6</w:t>
                         </w:r>
                         <w:r>
                           <w:rPr>

</xml_diff>